<commit_message>
add lab № 9
</commit_message>
<xml_diff>
--- a/labs/lab09/report/report.docx
+++ b/labs/lab09/report/report.docx
@@ -1764,6 +1764,681 @@
       </w:pPr>
       <w:r>
         <w:t xml:space="preserve">Рис. 20: Подсветка</w:t>
+      </w:r>
+    </w:p>
+    <w:p>
+      <w:pPr>
+        <w:pStyle w:val="BodyText"/>
+      </w:pPr>
+      <w:r>
+        <w:t xml:space="preserve">Контрольные вопросы</w:t>
+      </w:r>
+    </w:p>
+    <w:p>
+      <w:pPr>
+        <w:pStyle w:val="SourceCode"/>
+      </w:pPr>
+      <w:r>
+        <w:rPr>
+          <w:rStyle w:val="VerbatimChar"/>
+        </w:rPr>
+        <w:t xml:space="preserve">1. Какие режимы работы есть в mc. Охарактеризуйте их.</w:t>
+      </w:r>
+    </w:p>
+    <w:p>
+      <w:pPr>
+        <w:pStyle w:val="FirstParagraph"/>
+      </w:pPr>
+      <w:r>
+        <w:t xml:space="preserve">Панели могут дополнительно быть переведены в один из двух режимов: Информация или Дерево. В режиме Информация на панель выводятся сведения о файле и текущей файловой системе, расположенных на активной панели. В режиме Дерево на одной из панелей выводится структура дерева каталогов.</w:t>
+      </w:r>
+    </w:p>
+    <w:p>
+      <w:pPr>
+        <w:pStyle w:val="SourceCode"/>
+      </w:pPr>
+      <w:r>
+        <w:rPr>
+          <w:rStyle w:val="VerbatimChar"/>
+        </w:rPr>
+        <w:t xml:space="preserve">2. Какие операции с файлами можно выполнить как с помощью команд shell, так и с помощью меню (комбинаций клавиш) mc? Приведите несколько примеров.</w:t>
+      </w:r>
+    </w:p>
+    <w:p>
+      <w:pPr>
+        <w:pStyle w:val="FirstParagraph"/>
+      </w:pPr>
+      <w:r>
+        <w:t xml:space="preserve">В разделе Командная строка оболочки (Shell) перечисляются команды и комбинации клавиш, которые используются для ввода и редактирования команд в командной строке оболочки. Большая часть этих команд служит для переноса имен файлов и/или имен каталогов в командную строку (чтобы уменьшить трудоемкость ввода) или для доступа к истории команд. Клавиши редактирования строк ввода используются как при редактировании командной строки, так и других строк ввода, появляющихся в различных запросах программы.</w:t>
+      </w:r>
+    </w:p>
+    <w:p>
+      <w:pPr>
+        <w:pStyle w:val="BodyText"/>
+      </w:pPr>
+      <w:r>
+        <w:t xml:space="preserve">Как с помощью меню так и с помощью команд shell можно переносить, копировать и получать информацию о файоах и каталогах.</w:t>
+      </w:r>
+    </w:p>
+    <w:p>
+      <w:pPr>
+        <w:pStyle w:val="SourceCode"/>
+      </w:pPr>
+      <w:r>
+        <w:rPr>
+          <w:rStyle w:val="VerbatimChar"/>
+        </w:rPr>
+        <w:t xml:space="preserve">3. Опишите структура меню левой (или правой) панели mc, дайте характеристику командам.</w:t>
+      </w:r>
+    </w:p>
+    <w:p>
+      <w:pPr>
+        <w:pStyle w:val="FirstParagraph"/>
+      </w:pPr>
+      <w:r>
+        <w:t xml:space="preserve">В меню каждой (левой или правой) панели можно выбрать Формат списка:</w:t>
+      </w:r>
+    </w:p>
+    <w:p>
+      <w:pPr>
+        <w:pStyle w:val="SourceCode"/>
+      </w:pPr>
+      <w:r>
+        <w:rPr>
+          <w:rStyle w:val="VerbatimChar"/>
+        </w:rPr>
+        <w:t xml:space="preserve">стандартный - выводит список файлов и каталогов с указанием размера и времени правки;</w:t>
+      </w:r>
+      <w:r>
+        <w:br/>
+      </w:r>
+      <w:r>
+        <w:rPr>
+          <w:rStyle w:val="VerbatimChar"/>
+        </w:rPr>
+        <w:t xml:space="preserve">ускоренный - позволяет задать число столбцов, на которые разбивается панель при выводе списка имён файлов или каталогов без дополнительной информации;</w:t>
+      </w:r>
+      <w:r>
+        <w:br/>
+      </w:r>
+      <w:r>
+        <w:rPr>
+          <w:rStyle w:val="VerbatimChar"/>
+        </w:rPr>
+        <w:t xml:space="preserve">расширенный - помимо названия файла или каталога выводит сведения о правах доступа, владельце, группе, размере, времени правки;</w:t>
+      </w:r>
+      <w:r>
+        <w:br/>
+      </w:r>
+      <w:r>
+        <w:rPr>
+          <w:rStyle w:val="VerbatimChar"/>
+        </w:rPr>
+        <w:t xml:space="preserve">определённый пользователем - позволяет вывести те сведения о файле или каталоге, которые задаст сам пользователь.</w:t>
+      </w:r>
+      <w:r>
+        <w:br/>
+      </w:r>
+      <w:r>
+        <w:br/>
+      </w:r>
+      <w:r>
+        <w:rPr>
+          <w:rStyle w:val="VerbatimChar"/>
+        </w:rPr>
+        <w:t xml:space="preserve">4. Опишите структура меню Файл mc, дайте характеристику командам.</w:t>
+      </w:r>
+    </w:p>
+    <w:p>
+      <w:pPr>
+        <w:pStyle w:val="FirstParagraph"/>
+      </w:pPr>
+      <w:r>
+        <w:t xml:space="preserve">В меню Файл содержит перечень команд, которые могут быть применены к одному или нескольким файлам или каталогам. Команды меню Файл:</w:t>
+      </w:r>
+    </w:p>
+    <w:p>
+      <w:pPr>
+        <w:pStyle w:val="SourceCode"/>
+      </w:pPr>
+      <w:r>
+        <w:rPr>
+          <w:rStyle w:val="VerbatimChar"/>
+        </w:rPr>
+        <w:t xml:space="preserve">Просмотр (F3) - позволяет посмотреть содержимое текущего (или выделенного) файла без возможности редактирования.</w:t>
+      </w:r>
+      <w:r>
+        <w:br/>
+      </w:r>
+      <w:r>
+        <w:rPr>
+          <w:rStyle w:val="VerbatimChar"/>
+        </w:rPr>
+        <w:t xml:space="preserve">Просмотр вывода команды (М + !) - функция запроса команды с параметрами (аргумент к текущему выбранному файлу).</w:t>
+      </w:r>
+      <w:r>
+        <w:br/>
+      </w:r>
+      <w:r>
+        <w:rPr>
+          <w:rStyle w:val="VerbatimChar"/>
+        </w:rPr>
+        <w:t xml:space="preserve">Правка (F4) - открывает текущий (или выделенный) файл для его редактирования.</w:t>
+      </w:r>
+      <w:r>
+        <w:br/>
+      </w:r>
+      <w:r>
+        <w:rPr>
+          <w:rStyle w:val="VerbatimChar"/>
+        </w:rPr>
+        <w:t xml:space="preserve">Копирование (F5) - осуществляет копирование одного или нескольких файлов или каталогов в указанное пользователем во всплывающем окне место.</w:t>
+      </w:r>
+      <w:r>
+        <w:br/>
+      </w:r>
+      <w:r>
+        <w:rPr>
+          <w:rStyle w:val="VerbatimChar"/>
+        </w:rPr>
+        <w:t xml:space="preserve">Права доступа (Ctrl-x c) - позволяет указать (изменить) права доступа к одному или нескольким файлам или каталогам.</w:t>
+      </w:r>
+      <w:r>
+        <w:br/>
+      </w:r>
+      <w:r>
+        <w:rPr>
+          <w:rStyle w:val="VerbatimChar"/>
+        </w:rPr>
+        <w:t xml:space="preserve">Жёсткая ссылка (Ctrl-x l) - позволяет создать жёсткую ссылку к текущему (или выделенному) файлу.</w:t>
+      </w:r>
+      <w:r>
+        <w:br/>
+      </w:r>
+      <w:r>
+        <w:rPr>
+          <w:rStyle w:val="VerbatimChar"/>
+        </w:rPr>
+        <w:t xml:space="preserve">Символическая ссылка (Ctrl-x s) - позволяет создать символическую ссылку к текущему (или выделенному) файлу.</w:t>
+      </w:r>
+      <w:r>
+        <w:br/>
+      </w:r>
+      <w:r>
+        <w:rPr>
+          <w:rStyle w:val="VerbatimChar"/>
+        </w:rPr>
+        <w:t xml:space="preserve">Владелец/группа (Ctrl-x o) - позволяет задать (изменить) владельца и имя группы для одного или нескольких файлов или каталогов.</w:t>
+      </w:r>
+      <w:r>
+        <w:br/>
+      </w:r>
+      <w:r>
+        <w:rPr>
+          <w:rStyle w:val="VerbatimChar"/>
+        </w:rPr>
+        <w:t xml:space="preserve">Права (расширенные) - позволяет изменить права доступа и владения для одного или нескольких файлов или каталогов.</w:t>
+      </w:r>
+      <w:r>
+        <w:br/>
+      </w:r>
+      <w:r>
+        <w:rPr>
+          <w:rStyle w:val="VerbatimChar"/>
+        </w:rPr>
+        <w:t xml:space="preserve">Переименование (F6) - позволяет переименовать (или переместить) один или несколько файлов или каталогов.</w:t>
+      </w:r>
+      <w:r>
+        <w:br/>
+      </w:r>
+      <w:r>
+        <w:rPr>
+          <w:rStyle w:val="VerbatimChar"/>
+        </w:rPr>
+        <w:t xml:space="preserve">Создание каталога ( F7 ) — позволяет создать каталог.</w:t>
+      </w:r>
+      <w:r>
+        <w:br/>
+      </w:r>
+      <w:r>
+        <w:rPr>
+          <w:rStyle w:val="VerbatimChar"/>
+        </w:rPr>
+        <w:t xml:space="preserve">Удалить (F8) - позволяет удалить один или несколько файлов или каталогов.</w:t>
+      </w:r>
+      <w:r>
+        <w:br/>
+      </w:r>
+      <w:r>
+        <w:rPr>
+          <w:rStyle w:val="VerbatimChar"/>
+        </w:rPr>
+        <w:t xml:space="preserve">Выход (F10) - завершает работу mc.</w:t>
+      </w:r>
+      <w:r>
+        <w:br/>
+      </w:r>
+      <w:r>
+        <w:br/>
+      </w:r>
+      <w:r>
+        <w:rPr>
+          <w:rStyle w:val="VerbatimChar"/>
+        </w:rPr>
+        <w:t xml:space="preserve">5. Опишите структура меню Команда mc, дайте характеристику командам.</w:t>
+      </w:r>
+    </w:p>
+    <w:p>
+      <w:pPr>
+        <w:pStyle w:val="FirstParagraph"/>
+      </w:pPr>
+      <w:r>
+        <w:t xml:space="preserve">В меню Команда содержатся более общие команды для работы с mc. Команды меню Команда:</w:t>
+      </w:r>
+    </w:p>
+    <w:p>
+      <w:pPr>
+        <w:pStyle w:val="SourceCode"/>
+      </w:pPr>
+      <w:r>
+        <w:rPr>
+          <w:rStyle w:val="VerbatimChar"/>
+        </w:rPr>
+        <w:t xml:space="preserve">Дерево каталогов - отображает структуру каталогов системы.</w:t>
+      </w:r>
+      <w:r>
+        <w:br/>
+      </w:r>
+      <w:r>
+        <w:rPr>
+          <w:rStyle w:val="VerbatimChar"/>
+        </w:rPr>
+        <w:t xml:space="preserve">Поиск файла - выполняет поиск файлов по заданным параметрам.</w:t>
+      </w:r>
+      <w:r>
+        <w:br/>
+      </w:r>
+      <w:r>
+        <w:rPr>
+          <w:rStyle w:val="VerbatimChar"/>
+        </w:rPr>
+        <w:t xml:space="preserve">Переставить панели - меняет местами левую и правую панели.</w:t>
+      </w:r>
+      <w:r>
+        <w:br/>
+      </w:r>
+      <w:r>
+        <w:rPr>
+          <w:rStyle w:val="VerbatimChar"/>
+        </w:rPr>
+        <w:t xml:space="preserve">Сравнить каталоги (Ctrl-x d) - сравнивает содержимое двух каталогов.</w:t>
+      </w:r>
+      <w:r>
+        <w:br/>
+      </w:r>
+      <w:r>
+        <w:rPr>
+          <w:rStyle w:val="VerbatimChar"/>
+        </w:rPr>
+        <w:t xml:space="preserve">Размеры каталогов - отображает размер и время изменения каталога (по умолчанию в mc размер - каталога корректно не отображается).</w:t>
+      </w:r>
+      <w:r>
+        <w:br/>
+      </w:r>
+      <w:r>
+        <w:rPr>
+          <w:rStyle w:val="VerbatimChar"/>
+        </w:rPr>
+        <w:t xml:space="preserve">История командной строки - выводит на экран список ранее выполненных в оболочке команд.</w:t>
+      </w:r>
+      <w:r>
+        <w:br/>
+      </w:r>
+      <w:r>
+        <w:rPr>
+          <w:rStyle w:val="VerbatimChar"/>
+        </w:rPr>
+        <w:t xml:space="preserve">Каталоги быстрого доступа (Ctrl-) - пр вызове выполняется быстрая смена текущего каталога на один из заданного списка.</w:t>
+      </w:r>
+      <w:r>
+        <w:br/>
+      </w:r>
+      <w:r>
+        <w:rPr>
+          <w:rStyle w:val="VerbatimChar"/>
+        </w:rPr>
+        <w:t xml:space="preserve">Восстановление файлов - позволяет восстановить файлы на файловых системах ext2 и ext3.</w:t>
+      </w:r>
+      <w:r>
+        <w:br/>
+      </w:r>
+      <w:r>
+        <w:rPr>
+          <w:rStyle w:val="VerbatimChar"/>
+        </w:rPr>
+        <w:t xml:space="preserve">Редактировать файл расширений - позволяет задать с помощью определённого синтаксиса действия при запуске файлов с определённым расширением (например, какое программного обеспечение запускать для открытия или редактирования файлов с расширением doc или docx).</w:t>
+      </w:r>
+      <w:r>
+        <w:br/>
+      </w:r>
+      <w:r>
+        <w:rPr>
+          <w:rStyle w:val="VerbatimChar"/>
+        </w:rPr>
+        <w:t xml:space="preserve">Редактировать файл меню - позволяет отредактировать контекстное меню пользователя, вызываемое по клавише F2.</w:t>
+      </w:r>
+      <w:r>
+        <w:br/>
+      </w:r>
+      <w:r>
+        <w:rPr>
+          <w:rStyle w:val="VerbatimChar"/>
+        </w:rPr>
+        <w:t xml:space="preserve">Редактировать файл расцветки имён - позволяет подобрать оптимальную для пользователя расцветку имён файлов в зависимости от их типа.</w:t>
+      </w:r>
+      <w:r>
+        <w:br/>
+      </w:r>
+      <w:r>
+        <w:br/>
+      </w:r>
+      <w:r>
+        <w:rPr>
+          <w:rStyle w:val="VerbatimChar"/>
+        </w:rPr>
+        <w:t xml:space="preserve">6. Опишите структура меню Настройки mc, дайте характеристику командам.</w:t>
+      </w:r>
+    </w:p>
+    <w:p>
+      <w:pPr>
+        <w:pStyle w:val="FirstParagraph"/>
+      </w:pPr>
+      <w:r>
+        <w:t xml:space="preserve">Меню Настройки содержит ряд дополнительных опций по внешнему виду и функциональности mc. Меню Настройки содержит:</w:t>
+      </w:r>
+    </w:p>
+    <w:p>
+      <w:pPr>
+        <w:pStyle w:val="SourceCode"/>
+      </w:pPr>
+      <w:r>
+        <w:rPr>
+          <w:rStyle w:val="VerbatimChar"/>
+        </w:rPr>
+        <w:t xml:space="preserve">Конфигурация - позволяет скорректировать настройки работы с панелями.</w:t>
+      </w:r>
+      <w:r>
+        <w:br/>
+      </w:r>
+      <w:r>
+        <w:rPr>
+          <w:rStyle w:val="VerbatimChar"/>
+        </w:rPr>
+        <w:t xml:space="preserve">Внешний вид и Настройки панелей - определяет элементы (строка меню, командная строка, подсказки и прочее), отображаемые при вызове mc, а также геометрию расположения панелей и цветовыделение.</w:t>
+      </w:r>
+      <w:r>
+        <w:br/>
+      </w:r>
+      <w:r>
+        <w:rPr>
+          <w:rStyle w:val="VerbatimChar"/>
+        </w:rPr>
+        <w:t xml:space="preserve">Биты символов - задаёт формат обработки информации локальным терминалом.</w:t>
+      </w:r>
+      <w:r>
+        <w:br/>
+      </w:r>
+      <w:r>
+        <w:rPr>
+          <w:rStyle w:val="VerbatimChar"/>
+        </w:rPr>
+        <w:t xml:space="preserve">Подтверждение - позволяет установить или убрать вывод окна с запросом подтверждения действий при операциях удаления и перезаписи файлов, а также при выходе из программы.</w:t>
+      </w:r>
+      <w:r>
+        <w:br/>
+      </w:r>
+      <w:r>
+        <w:rPr>
+          <w:rStyle w:val="VerbatimChar"/>
+        </w:rPr>
+        <w:t xml:space="preserve">Распознание клавиш - диалоговое окно используется для тестирования функциональных клавиш, клавиш управления курсором и прочее.</w:t>
+      </w:r>
+      <w:r>
+        <w:br/>
+      </w:r>
+      <w:r>
+        <w:rPr>
+          <w:rStyle w:val="VerbatimChar"/>
+        </w:rPr>
+        <w:t xml:space="preserve">Виртуальные ФС – настройки виртуальной файловой системы: тайм-аут, пароль и прочее.</w:t>
+      </w:r>
+      <w:r>
+        <w:br/>
+      </w:r>
+      <w:r>
+        <w:br/>
+      </w:r>
+      <w:r>
+        <w:rPr>
+          <w:rStyle w:val="VerbatimChar"/>
+        </w:rPr>
+        <w:t xml:space="preserve">7. Назовите и дайте характеристику встроенным командам mc.</w:t>
+      </w:r>
+      <w:r>
+        <w:br/>
+      </w:r>
+      <w:r>
+        <w:br/>
+      </w:r>
+      <w:r>
+        <w:rPr>
+          <w:rStyle w:val="VerbatimChar"/>
+        </w:rPr>
+        <w:t xml:space="preserve">F1 Вызов контекстно-зависимой подсказки;</w:t>
+      </w:r>
+      <w:r>
+        <w:br/>
+      </w:r>
+      <w:r>
+        <w:rPr>
+          <w:rStyle w:val="VerbatimChar"/>
+        </w:rPr>
+        <w:t xml:space="preserve">F2 Вызов пользовательского меню с возможностью создания и/или дополнения дополнительных функций;</w:t>
+      </w:r>
+      <w:r>
+        <w:br/>
+      </w:r>
+      <w:r>
+        <w:rPr>
+          <w:rStyle w:val="VerbatimChar"/>
+        </w:rPr>
+        <w:t xml:space="preserve">F3 Просмотр содержимого файла, на который указывает подсветка в активной панели (без возможности редактирования);</w:t>
+      </w:r>
+      <w:r>
+        <w:br/>
+      </w:r>
+      <w:r>
+        <w:rPr>
+          <w:rStyle w:val="VerbatimChar"/>
+        </w:rPr>
+        <w:t xml:space="preserve">F4 Вызов встроенного в mc редактора для изменения содержания файла, на который указывает подсветка в активной панели;</w:t>
+      </w:r>
+      <w:r>
+        <w:br/>
+      </w:r>
+      <w:r>
+        <w:rPr>
+          <w:rStyle w:val="VerbatimChar"/>
+        </w:rPr>
+        <w:t xml:space="preserve">F5 Копирование одного или нескольких файлов, отмеченных в первой (активной) панели, в каталог, отображаемый на второй панели;</w:t>
+      </w:r>
+      <w:r>
+        <w:br/>
+      </w:r>
+      <w:r>
+        <w:rPr>
+          <w:rStyle w:val="VerbatimChar"/>
+        </w:rPr>
+        <w:t xml:space="preserve">F6 Перенос одного или нескольких файлов, отмеченных в первой (активной) панели, в каталог, отображаемый на второй панели;</w:t>
+      </w:r>
+      <w:r>
+        <w:br/>
+      </w:r>
+      <w:r>
+        <w:rPr>
+          <w:rStyle w:val="VerbatimChar"/>
+        </w:rPr>
+        <w:t xml:space="preserve">F7 Создание подкаталога в каталоге, отображаемом в активной панели;</w:t>
+      </w:r>
+      <w:r>
+        <w:br/>
+      </w:r>
+      <w:r>
+        <w:rPr>
+          <w:rStyle w:val="VerbatimChar"/>
+        </w:rPr>
+        <w:t xml:space="preserve">F8 Удаление одного или нескольких файлов (каталогов), отмеченных в первой (активной) панели файлов;</w:t>
+      </w:r>
+      <w:r>
+        <w:br/>
+      </w:r>
+      <w:r>
+        <w:rPr>
+          <w:rStyle w:val="VerbatimChar"/>
+        </w:rPr>
+        <w:t xml:space="preserve">F9 Вызов меню mc;</w:t>
+      </w:r>
+      <w:r>
+        <w:br/>
+      </w:r>
+      <w:r>
+        <w:rPr>
+          <w:rStyle w:val="VerbatimChar"/>
+        </w:rPr>
+        <w:t xml:space="preserve">F10 Выход из mc;</w:t>
+      </w:r>
+      <w:r>
+        <w:br/>
+      </w:r>
+      <w:r>
+        <w:br/>
+      </w:r>
+      <w:r>
+        <w:rPr>
+          <w:rStyle w:val="VerbatimChar"/>
+        </w:rPr>
+        <w:t xml:space="preserve">8. Назовите и дайте характеристику командам встроенного редактора mc.</w:t>
+      </w:r>
+      <w:r>
+        <w:br/>
+      </w:r>
+      <w:r>
+        <w:br/>
+      </w:r>
+      <w:r>
+        <w:rPr>
+          <w:rStyle w:val="VerbatimChar"/>
+        </w:rPr>
+        <w:t xml:space="preserve">Ctrl-y удалить строку;</w:t>
+      </w:r>
+      <w:r>
+        <w:br/>
+      </w:r>
+      <w:r>
+        <w:rPr>
+          <w:rStyle w:val="VerbatimChar"/>
+        </w:rPr>
+        <w:t xml:space="preserve">Ctrl-u отмена последней операции; Ins вставка/замена;</w:t>
+      </w:r>
+      <w:r>
+        <w:br/>
+      </w:r>
+      <w:r>
+        <w:rPr>
+          <w:rStyle w:val="VerbatimChar"/>
+        </w:rPr>
+        <w:t xml:space="preserve">F7 поиск (можно использовать регулярные выражения);</w:t>
+      </w:r>
+      <w:r>
+        <w:br/>
+      </w:r>
+      <w:r>
+        <w:rPr>
+          <w:rStyle w:val="VerbatimChar"/>
+        </w:rPr>
+        <w:t xml:space="preserve">(стрелочка вверх)-F7 повтор последней операции поиска;</w:t>
+      </w:r>
+      <w:r>
+        <w:br/>
+      </w:r>
+      <w:r>
+        <w:rPr>
+          <w:rStyle w:val="VerbatimChar"/>
+        </w:rPr>
+        <w:t xml:space="preserve">F4 замена;</w:t>
+      </w:r>
+      <w:r>
+        <w:br/>
+      </w:r>
+      <w:r>
+        <w:rPr>
+          <w:rStyle w:val="VerbatimChar"/>
+        </w:rPr>
+        <w:t xml:space="preserve">F3 первое нажатие — начало выделения,</w:t>
+      </w:r>
+      <w:r>
+        <w:br/>
+      </w:r>
+      <w:r>
+        <w:rPr>
+          <w:rStyle w:val="VerbatimChar"/>
+        </w:rPr>
+        <w:t xml:space="preserve">второе — окончание выделения;</w:t>
+      </w:r>
+      <w:r>
+        <w:br/>
+      </w:r>
+      <w:r>
+        <w:rPr>
+          <w:rStyle w:val="VerbatimChar"/>
+        </w:rPr>
+        <w:t xml:space="preserve">F5 копировать выделенный фрагмент;</w:t>
+      </w:r>
+      <w:r>
+        <w:br/>
+      </w:r>
+      <w:r>
+        <w:rPr>
+          <w:rStyle w:val="VerbatimChar"/>
+        </w:rPr>
+        <w:t xml:space="preserve">F6 переместить выделенный фрагмент;</w:t>
+      </w:r>
+      <w:r>
+        <w:br/>
+      </w:r>
+      <w:r>
+        <w:rPr>
+          <w:rStyle w:val="VerbatimChar"/>
+        </w:rPr>
+        <w:t xml:space="preserve">F8 удалить выделенный фрагмент;</w:t>
+      </w:r>
+      <w:r>
+        <w:br/>
+      </w:r>
+      <w:r>
+        <w:rPr>
+          <w:rStyle w:val="VerbatimChar"/>
+        </w:rPr>
+        <w:t xml:space="preserve">F2 записать изменения в файл;</w:t>
+      </w:r>
+      <w:r>
+        <w:br/>
+      </w:r>
+      <w:r>
+        <w:rPr>
+          <w:rStyle w:val="VerbatimChar"/>
+        </w:rPr>
+        <w:t xml:space="preserve">F10 выйти из редактора.</w:t>
       </w:r>
     </w:p>
     <w:bookmarkEnd w:id="82"/>

</xml_diff>